<commit_message>
added functions and image size verification
</commit_message>
<xml_diff>
--- a/project-management/img-research-plan.docx
+++ b/project-management/img-research-plan.docx
@@ -86,77 +86,109 @@
       </w:r>
     </w:p>
     <w:p>
-      <w:r>
+      <w:commentRangeStart w:id="1264408618"/>
+      <w:r>
+        <w:rPr/>
         <w:t xml:space="preserve">Can unsupervised </w:t>
       </w:r>
       <w:r>
+        <w:rPr/>
         <w:t xml:space="preserve">machine learning </w:t>
       </w:r>
       <w:r>
+        <w:rPr/>
         <w:t xml:space="preserve">techniques </w:t>
       </w:r>
       <w:r>
+        <w:rPr/>
         <w:t xml:space="preserve">be used </w:t>
       </w:r>
       <w:r>
+        <w:rPr/>
         <w:t xml:space="preserve">to </w:t>
       </w:r>
       <w:r>
+        <w:rPr/>
         <w:t xml:space="preserve">effectively </w:t>
       </w:r>
       <w:r>
+        <w:rPr/>
         <w:t xml:space="preserve">cluster </w:t>
       </w:r>
       <w:r>
+        <w:rPr/>
         <w:t xml:space="preserve">road segments </w:t>
       </w:r>
       <w:r>
+        <w:rPr/>
         <w:t>from satellite images</w:t>
       </w:r>
       <w:r>
+        <w:rPr/>
         <w:t>,</w:t>
       </w:r>
       <w:r>
+        <w:rPr/>
         <w:t xml:space="preserve"> </w:t>
       </w:r>
       <w:r>
+        <w:rPr/>
         <w:t>and</w:t>
       </w:r>
       <w:r>
+        <w:rPr/>
         <w:t xml:space="preserve"> can the</w:t>
       </w:r>
       <w:r>
+        <w:rPr/>
         <w:t>se clusters</w:t>
       </w:r>
       <w:r>
+        <w:rPr/>
         <w:t xml:space="preserve"> then</w:t>
       </w:r>
       <w:r>
+        <w:rPr/>
         <w:t xml:space="preserve"> be used to generate insights </w:t>
       </w:r>
       <w:r>
+        <w:rPr/>
         <w:t>into</w:t>
       </w:r>
       <w:r>
+        <w:rPr/>
         <w:t xml:space="preserve"> the types of</w:t>
       </w:r>
       <w:r>
+        <w:rPr/>
         <w:t xml:space="preserve"> </w:t>
       </w:r>
       <w:r>
+        <w:rPr/>
         <w:t>locations</w:t>
       </w:r>
       <w:r>
+        <w:rPr/>
         <w:t xml:space="preserve"> which</w:t>
       </w:r>
       <w:r>
+        <w:rPr/>
         <w:t xml:space="preserve"> may prove most beneficial for </w:t>
       </w:r>
       <w:r>
+        <w:rPr/>
         <w:t>interventions aimed at reducing RTCs</w:t>
       </w:r>
       <w:r>
+        <w:rPr/>
         <w:t>?</w:t>
+      </w:r>
+      <w:commentRangeEnd w:id="1264408618"/>
+      <w:r>
+        <w:rPr>
+          <w:rStyle w:val="CommentReference"/>
+        </w:rPr>
+        <w:commentReference w:id="1264408618"/>
       </w:r>
     </w:p>
     <w:p>
@@ -175,11 +207,27 @@
     <w:p>
       <w:r>
         <w:rPr/>
-        <w:t>A better understanding of how different types of road segments in Cambridge are related to RTCs can help the city of Cambridge</w:t>
-      </w:r>
-      <w:r>
-        <w:rPr/>
-        <w:t xml:space="preserve"> (council of Cambridgeshire?)</w:t>
+        <w:t xml:space="preserve">A better understanding of how different types of road segments in Cambridge are related to RTCs can help the </w:t>
+      </w:r>
+      <w:commentRangeStart w:id="358580890"/>
+      <w:r>
+        <w:rPr/>
+        <w:t>city of Cambridge</w:t>
+      </w:r>
+      <w:r>
+        <w:rPr/>
+        <w:t xml:space="preserve"> (council of Cambridgeshire?</w:t>
+      </w:r>
+      <w:commentRangeEnd w:id="358580890"/>
+      <w:r>
+        <w:rPr>
+          <w:rStyle w:val="CommentReference"/>
+        </w:rPr>
+        <w:commentReference w:id="358580890"/>
+      </w:r>
+      <w:r>
+        <w:rPr/>
+        <w:t>)</w:t>
       </w:r>
       <w:r>
         <w:rPr/>
@@ -224,17 +272,46 @@
           <w:ilvl w:val="0"/>
           <w:numId w:val="4"/>
         </w:numPr>
-      </w:pPr>
-      <w:r>
+        <w:rPr/>
+      </w:pPr>
+      <w:r>
+        <w:rPr/>
         <w:t>Descriptively explore</w:t>
       </w:r>
       <w:r>
-        <w:t xml:space="preserve"> how these clusters are differentially related to RTCs</w:t>
-      </w:r>
-      <w:r>
-        <w:t xml:space="preserve"> (and different types of RTCs)</w:t>
-      </w:r>
-      <w:r>
+        <w:rPr/>
+        <w:t xml:space="preserve"> how these clusters are differentially related to </w:t>
+      </w:r>
+      <w:commentRangeStart w:id="1545743456"/>
+      <w:commentRangeStart w:id="882688713"/>
+      <w:r>
+        <w:rPr/>
+        <w:t>RTCs</w:t>
+      </w:r>
+      <w:r>
+        <w:rPr/>
+        <w:t xml:space="preserve"> </w:t>
+      </w:r>
+      <w:commentRangeEnd w:id="1545743456"/>
+      <w:r>
+        <w:rPr>
+          <w:rStyle w:val="CommentReference"/>
+        </w:rPr>
+        <w:commentReference w:id="1545743456"/>
+      </w:r>
+      <w:commentRangeEnd w:id="882688713"/>
+      <w:r>
+        <w:rPr>
+          <w:rStyle w:val="CommentReference"/>
+        </w:rPr>
+        <w:commentReference w:id="882688713"/>
+      </w:r>
+      <w:r>
+        <w:rPr/>
+        <w:t>(and different types of RTCs)</w:t>
+      </w:r>
+      <w:r>
+        <w:rPr/>
         <w:t xml:space="preserve">. </w:t>
       </w:r>
     </w:p>
@@ -332,9 +409,19 @@
           <w:ilvl w:val="0"/>
           <w:numId w:val="3"/>
         </w:numPr>
-      </w:pPr>
-      <w:r>
+        <w:rPr/>
+      </w:pPr>
+      <w:commentRangeStart w:id="101454286"/>
+      <w:r>
+        <w:rPr/>
         <w:t xml:space="preserve">Ordnance Survey Road network data for the UK </w:t>
+      </w:r>
+      <w:commentRangeEnd w:id="101454286"/>
+      <w:r>
+        <w:rPr>
+          <w:rStyle w:val="CommentReference"/>
+        </w:rPr>
+        <w:commentReference w:id="101454286"/>
       </w:r>
     </w:p>
     <w:p>
@@ -801,15 +888,27 @@
           <w:ilvl w:val="2"/>
           <w:numId w:val="3"/>
         </w:numPr>
-      </w:pPr>
-      <w:r>
+        <w:rPr/>
+      </w:pPr>
+      <w:commentRangeStart w:id="194302681"/>
+      <w:r>
+        <w:rPr/>
         <w:t xml:space="preserve">Experiment with this, but probably somewhere in the 100m, 200m, 300m </w:t>
       </w:r>
       <w:r>
+        <w:rPr/>
         <w:t xml:space="preserve">range </w:t>
       </w:r>
       <w:r>
+        <w:rPr/>
         <w:t xml:space="preserve">(maybe just same as .5*centroid distance) </w:t>
+      </w:r>
+      <w:commentRangeEnd w:id="194302681"/>
+      <w:r>
+        <w:rPr>
+          <w:rStyle w:val="CommentReference"/>
+        </w:rPr>
+        <w:commentReference w:id="194302681"/>
       </w:r>
     </w:p>
     <w:p>
@@ -1369,9 +1468,27 @@
           <w:ilvl w:val="3"/>
           <w:numId w:val="1"/>
         </w:numPr>
-      </w:pPr>
-      <w:r>
-        <w:t>Not sure how well this method would work with tons of clusters…. Might make sense to use some transfer learning, take a model that can do the basics of segmenting, buildings, roads, water, etc., and then run the cluster analysis on those segmented features… otherwise a CNN is basically being forced to do both steps, this could get it over the hump of figuring out that roads and farm plots should likely not be grouped together</w:t>
+        <w:rPr/>
+      </w:pPr>
+      <w:r>
+        <w:rPr/>
+        <w:t xml:space="preserve">Not sure how well this method would work with tons of clusters…. </w:t>
+      </w:r>
+      <w:commentRangeStart w:id="1922195674"/>
+      <w:r>
+        <w:rPr/>
+        <w:t>Might make sense to use some transfer learning, take a model that can do the basics of segmenting, buildings, roads, water, etc., and then run the cluster analysis on those segmented features…</w:t>
+      </w:r>
+      <w:commentRangeEnd w:id="1922195674"/>
+      <w:r>
+        <w:rPr>
+          <w:rStyle w:val="CommentReference"/>
+        </w:rPr>
+        <w:commentReference w:id="1922195674"/>
+      </w:r>
+      <w:r>
+        <w:rPr/>
+        <w:t xml:space="preserve"> otherwise a CNN is basically being forced to do both steps, this could get it over the hump of figuring out that roads and farm plots should likely not be grouped together</w:t>
       </w:r>
     </w:p>
     <w:p>
@@ -2014,6 +2131,193 @@
     </w:sectPr>
   </w:body>
 </w:document>
+</file>
+
+<file path=word/comments.xml><?xml version="1.0" encoding="utf-8"?>
+<w:comments xmlns:w14="http://schemas.microsoft.com/office/word/2010/wordml" xmlns:w="http://schemas.openxmlformats.org/wordprocessingml/2006/main">
+  <w:comment w:initials="JB" w:author="Jonathan Bright" w:date="2022-10-23T11:04:28" w:id="1264408618">
+    <w:p>
+      <w:pPr>
+        <w:pStyle w:val="CommentText"/>
+      </w:pPr>
+      <w:r>
+        <w:rPr/>
+        <w:t>Open q to which I don't know the answer. Will the project push:</w:t>
+      </w:r>
+      <w:r>
+        <w:rPr>
+          <w:rStyle w:val="CommentReference"/>
+        </w:rPr>
+        <w:annotationRef/>
+      </w:r>
+    </w:p>
+    <w:p>
+      <w:pPr>
+        <w:pStyle w:val="CommentText"/>
+      </w:pPr>
+      <w:r>
+        <w:rPr/>
+        <w:t>- A methods boundary (not much on road segments / identifying road features)</w:t>
+      </w:r>
+    </w:p>
+    <w:p>
+      <w:pPr>
+        <w:pStyle w:val="CommentText"/>
+      </w:pPr>
+      <w:r>
+        <w:rPr/>
+        <w:t>- An analysis boundary (lack of clarity on features which cause RTCs)</w:t>
+      </w:r>
+    </w:p>
+    <w:p>
+      <w:pPr>
+        <w:pStyle w:val="CommentText"/>
+      </w:pPr>
+      <w:r>
+        <w:rPr/>
+        <w:t>- Or both?</w:t>
+      </w:r>
+    </w:p>
+  </w:comment>
+  <w:comment w:initials="JB" w:author="Jonathan Bright" w:date="2022-10-23T11:05:00" w:id="1545743456">
+    <w:p>
+      <w:pPr>
+        <w:pStyle w:val="CommentText"/>
+      </w:pPr>
+      <w:r>
+        <w:rPr/>
+        <w:t>i wonder if there is other traffic data available that we could also use, e.g. congestion?</w:t>
+      </w:r>
+      <w:r>
+        <w:rPr>
+          <w:rStyle w:val="CommentReference"/>
+        </w:rPr>
+        <w:annotationRef/>
+      </w:r>
+    </w:p>
+  </w:comment>
+  <w:comment w:initials="JB" w:author="Jonathan Bright" w:date="2022-10-23T11:06:43" w:id="101454286">
+    <w:p>
+      <w:pPr>
+        <w:pStyle w:val="CommentText"/>
+      </w:pPr>
+      <w:r>
+        <w:rPr/>
+        <w:t>As you kind of suggest here road networks are probably one of the features of the built environment where there is most data. This is good (lots of ground truth data) but also may present a disadvantage (as we already have all the data, what is the value add of the satellite approach?). Worth thinking about what types of missing data satellites can fill in (perhaps surrounding features?)</w:t>
+      </w:r>
+      <w:r>
+        <w:rPr>
+          <w:rStyle w:val="CommentReference"/>
+        </w:rPr>
+        <w:annotationRef/>
+      </w:r>
+    </w:p>
+  </w:comment>
+  <w:comment w:initials="JB" w:author="Jonathan Bright" w:date="2022-10-23T11:08:29" w:id="194302681">
+    <w:p>
+      <w:pPr>
+        <w:pStyle w:val="CommentText"/>
+      </w:pPr>
+      <w:r>
+        <w:rPr/>
+        <w:t>i wonder what the validation plan could be. As we are not necessarily claiming to identify single features precisely, but rather just to recognise generic 'types' of road features, i am wondering how we could then compare to ground truth (i.e. how we can know what centroid distance is objectively better)</w:t>
+      </w:r>
+      <w:r>
+        <w:rPr>
+          <w:rStyle w:val="CommentReference"/>
+        </w:rPr>
+        <w:annotationRef/>
+      </w:r>
+    </w:p>
+  </w:comment>
+  <w:comment w:initials="JB" w:author="Jonathan Bright" w:date="2022-10-23T11:09:24" w:id="1922195674">
+    <w:p>
+      <w:pPr>
+        <w:pStyle w:val="CommentText"/>
+      </w:pPr>
+      <w:r>
+        <w:rPr/>
+        <w:t>i like this idea and will have other broad benefits as i think transfer learning is something the group as a whole should think about a lot</w:t>
+      </w:r>
+      <w:r>
+        <w:rPr>
+          <w:rStyle w:val="CommentReference"/>
+        </w:rPr>
+        <w:annotationRef/>
+      </w:r>
+    </w:p>
+  </w:comment>
+  <w:comment w:initials="JB" w:author="Jonathan Bright" w:date="2022-10-23T11:10:19" w:id="882688713">
+    <w:p>
+      <w:pPr>
+        <w:pStyle w:val="CommentText"/>
+      </w:pPr>
+      <w:r>
+        <w:rPr/>
+        <w:t>or indeed as you kind of suggest below, other types of data entirely. once you have the general pipeline it might be interesting to see how it fits to lots of different data contexts</w:t>
+      </w:r>
+      <w:r>
+        <w:rPr>
+          <w:rStyle w:val="CommentReference"/>
+        </w:rPr>
+        <w:annotationRef/>
+      </w:r>
+    </w:p>
+  </w:comment>
+  <w:comment w:initials="JB" w:author="Jonathan Bright" w:date="2022-10-23T11:10:56" w:id="358580890">
+    <w:p>
+      <w:pPr>
+        <w:pStyle w:val="CommentText"/>
+      </w:pPr>
+      <w:r>
+        <w:rPr/>
+        <w:t>and ofc cuold present a general model that lots of local gov could make use of</w:t>
+      </w:r>
+      <w:r>
+        <w:rPr>
+          <w:rStyle w:val="CommentReference"/>
+        </w:rPr>
+        <w:annotationRef/>
+      </w:r>
+    </w:p>
+  </w:comment>
+</w:comments>
+</file>
+
+<file path=word/commentsExtended.xml><?xml version="1.0" encoding="utf-8"?>
+<w15:commentsEx xmlns:mc="http://schemas.openxmlformats.org/markup-compatibility/2006" xmlns:w15="http://schemas.microsoft.com/office/word/2012/wordml" mc:Ignorable="w15">
+  <w15:commentEx w15:done="0" w15:paraId="79ED4D1C"/>
+  <w15:commentEx w15:done="0" w15:paraId="1AABB8A0"/>
+  <w15:commentEx w15:done="0" w15:paraId="784FBA10"/>
+  <w15:commentEx w15:done="0" w15:paraId="0C64D180"/>
+  <w15:commentEx w15:done="0" w15:paraId="72AA8810"/>
+  <w15:commentEx w15:done="0" w15:paraId="014F33D3" w15:paraIdParent="1AABB8A0"/>
+  <w15:commentEx w15:done="0" w15:paraId="6091DAA1"/>
+</w15:commentsEx>
+</file>
+
+<file path=word/commentsExtensible.xml><?xml version="1.0" encoding="utf-8"?>
+<w16cex:commentsExtensible xmlns:w16="http://schemas.microsoft.com/office/word/2018/wordml" xmlns:w16cex="http://schemas.microsoft.com/office/word/2018/wordml/cex" xmlns:mc="http://schemas.openxmlformats.org/markup-compatibility/2006" mc:Ignorable="w16 w16cex">
+  <w16cex:commentExtensible w16cex:durableId="0DE0ECD3" w16cex:dateUtc="2022-10-23T10:04:28.277Z"/>
+  <w16cex:commentExtensible w16cex:durableId="09346D04" w16cex:dateUtc="2022-10-23T10:05:00.927Z"/>
+  <w16cex:commentExtensible w16cex:durableId="7651D759" w16cex:dateUtc="2022-10-23T10:06:43.925Z"/>
+  <w16cex:commentExtensible w16cex:durableId="38634B79" w16cex:dateUtc="2022-10-23T10:08:29.298Z"/>
+  <w16cex:commentExtensible w16cex:durableId="082A9A1A" w16cex:dateUtc="2022-10-23T10:09:24.918Z"/>
+  <w16cex:commentExtensible w16cex:durableId="5CA7090D" w16cex:dateUtc="2022-10-23T10:10:19.374Z"/>
+  <w16cex:commentExtensible w16cex:durableId="251DFE21" w16cex:dateUtc="2022-10-23T10:10:56.811Z"/>
+</w16cex:commentsExtensible>
+</file>
+
+<file path=word/commentsIds.xml><?xml version="1.0" encoding="utf-8"?>
+<w16cid:commentsIds xmlns:mc="http://schemas.openxmlformats.org/markup-compatibility/2006" xmlns:w16cid="http://schemas.microsoft.com/office/word/2016/wordml/cid" mc:Ignorable="w16cid">
+  <w16cid:commentId w16cid:paraId="79ED4D1C" w16cid:durableId="0DE0ECD3"/>
+  <w16cid:commentId w16cid:paraId="1AABB8A0" w16cid:durableId="09346D04"/>
+  <w16cid:commentId w16cid:paraId="784FBA10" w16cid:durableId="7651D759"/>
+  <w16cid:commentId w16cid:paraId="0C64D180" w16cid:durableId="38634B79"/>
+  <w16cid:commentId w16cid:paraId="72AA8810" w16cid:durableId="082A9A1A"/>
+  <w16cid:commentId w16cid:paraId="014F33D3" w16cid:durableId="5CA7090D"/>
+  <w16cid:commentId w16cid:paraId="6091DAA1" w16cid:durableId="251DFE21"/>
+</w16cid:commentsIds>
 </file>
 
 <file path=word/numbering.xml><?xml version="1.0" encoding="utf-8"?>
@@ -2457,6 +2761,14 @@
     <w:abstractNumId w:val="0"/>
   </w:num>
 </w:numbering>
+</file>
+
+<file path=word/people.xml><?xml version="1.0" encoding="utf-8"?>
+<w15:people xmlns:mc="http://schemas.openxmlformats.org/markup-compatibility/2006" xmlns:w15="http://schemas.microsoft.com/office/word/2012/wordml" mc:Ignorable="w15">
+  <w15:person w15:author="Jonathan Bright">
+    <w15:presenceInfo w15:providerId="AD" w15:userId="S::jbright@turing.ac.uk::f7325f18-b048-43a0-abab-b36ed6e6c5c0"/>
+  </w15:person>
+</w15:people>
 </file>
 
 <file path=word/styles.xml><?xml version="1.0" encoding="utf-8"?>

</xml_diff>